<commit_message>
la til en pdf fil som må lastes ned for å kunne se den
</commit_message>
<xml_diff>
--- a/Grunnleggende.CSS.uke.38.docx
+++ b/Grunnleggende.CSS.uke.38.docx
@@ -21,6 +21,15 @@
     </w:p>
     <w:sdt>
       <w:sdtPr>
+        <w:rPr>
+          <w:rFonts w:asciiTheme="minorHAnsi" w:eastAsiaTheme="minorHAnsi" w:hAnsiTheme="minorHAnsi" w:cstheme="minorBidi"/>
+          <w:color w:val="auto"/>
+          <w:kern w:val="2"/>
+          <w:sz w:val="22"/>
+          <w:szCs w:val="22"/>
+          <w:lang w:val="nb-NO"/>
+          <w14:ligatures w14:val="standardContextual"/>
+        </w:rPr>
         <w:id w:val="-583538621"/>
         <w:docPartObj>
           <w:docPartGallery w:val="Table of Contents"/>
@@ -29,16 +38,9 @@
       </w:sdtPr>
       <w:sdtEndPr>
         <w:rPr>
-          <w:rFonts w:asciiTheme="minorHAnsi" w:eastAsiaTheme="minorHAnsi" w:hAnsiTheme="minorHAnsi" w:cstheme="minorBidi"/>
           <w:b/>
           <w:bCs/>
           <w:noProof/>
-          <w:color w:val="auto"/>
-          <w:kern w:val="2"/>
-          <w:sz w:val="22"/>
-          <w:szCs w:val="22"/>
-          <w:lang w:val="nb-NO"/>
-          <w14:ligatures w14:val="standardContextual"/>
         </w:rPr>
       </w:sdtEndPr>
       <w:sdtContent>
@@ -57,7 +59,9 @@
               <w:tab w:val="right" w:leader="dot" w:pos="9350"/>
             </w:tabs>
             <w:rPr>
+              <w:rFonts w:eastAsiaTheme="minorEastAsia"/>
               <w:noProof/>
+              <w:lang w:val="en-US"/>
             </w:rPr>
           </w:pPr>
           <w:r>
@@ -69,7 +73,7 @@
           <w:r>
             <w:fldChar w:fldCharType="separate"/>
           </w:r>
-          <w:hyperlink w:anchor="_Toc146178328" w:history="1">
+          <w:hyperlink w:anchor="_Toc146284175" w:history="1">
             <w:r>
               <w:rPr>
                 <w:rStyle w:val="Hyperkobling"/>
@@ -96,7 +100,7 @@
                 <w:noProof/>
                 <w:webHidden/>
               </w:rPr>
-              <w:instrText xml:space="preserve"> PAGEREF _Toc146178328 \h </w:instrText>
+              <w:instrText xml:space="preserve"> PAGEREF _Toc146284175 \h </w:instrText>
             </w:r>
             <w:r>
               <w:rPr>
@@ -134,10 +138,12 @@
               <w:tab w:val="right" w:leader="dot" w:pos="9350"/>
             </w:tabs>
             <w:rPr>
+              <w:rFonts w:eastAsiaTheme="minorEastAsia"/>
               <w:noProof/>
+              <w:lang w:val="en-US"/>
             </w:rPr>
           </w:pPr>
-          <w:hyperlink w:anchor="_Toc146178329" w:history="1">
+          <w:hyperlink w:anchor="_Toc146284176" w:history="1">
             <w:r>
               <w:rPr>
                 <w:rStyle w:val="Hyperkobling"/>
@@ -164,7 +170,7 @@
                 <w:noProof/>
                 <w:webHidden/>
               </w:rPr>
-              <w:instrText xml:space="preserve"> PAGEREF _Toc146178329 \h </w:instrText>
+              <w:instrText xml:space="preserve"> PAGEREF _Toc146284176 \h </w:instrText>
             </w:r>
             <w:r>
               <w:rPr>
@@ -202,10 +208,12 @@
               <w:tab w:val="right" w:leader="dot" w:pos="9350"/>
             </w:tabs>
             <w:rPr>
+              <w:rFonts w:eastAsiaTheme="minorEastAsia"/>
               <w:noProof/>
+              <w:lang w:val="en-US"/>
             </w:rPr>
           </w:pPr>
-          <w:hyperlink w:anchor="_Toc146178330" w:history="1">
+          <w:hyperlink w:anchor="_Toc146284177" w:history="1">
             <w:r>
               <w:rPr>
                 <w:rStyle w:val="Hyperkobling"/>
@@ -232,7 +240,7 @@
                 <w:noProof/>
                 <w:webHidden/>
               </w:rPr>
-              <w:instrText xml:space="preserve"> PAGEREF _Toc146178330 \h </w:instrText>
+              <w:instrText xml:space="preserve"> PAGEREF _Toc146284177 \h </w:instrText>
             </w:r>
             <w:r>
               <w:rPr>
@@ -253,6 +261,76 @@
                 <w:webHidden/>
               </w:rPr>
               <w:t>2</w:t>
+            </w:r>
+            <w:r>
+              <w:rPr>
+                <w:noProof/>
+                <w:webHidden/>
+              </w:rPr>
+              <w:fldChar w:fldCharType="end"/>
+            </w:r>
+          </w:hyperlink>
+        </w:p>
+        <w:p>
+          <w:pPr>
+            <w:pStyle w:val="INNH2"/>
+            <w:tabs>
+              <w:tab w:val="right" w:leader="dot" w:pos="9350"/>
+            </w:tabs>
+            <w:rPr>
+              <w:rFonts w:eastAsiaTheme="minorEastAsia"/>
+              <w:noProof/>
+              <w:lang w:val="en-US"/>
+            </w:rPr>
+          </w:pPr>
+          <w:hyperlink w:anchor="_Toc146284178" w:history="1">
+            <w:r>
+              <w:rPr>
+                <w:rStyle w:val="Hyperkobling"/>
+                <w:noProof/>
+              </w:rPr>
+              <w:t>Hva har jeg lært</w:t>
+            </w:r>
+            <w:r>
+              <w:rPr>
+                <w:noProof/>
+                <w:webHidden/>
+              </w:rPr>
+              <w:tab/>
+            </w:r>
+            <w:r>
+              <w:rPr>
+                <w:noProof/>
+                <w:webHidden/>
+              </w:rPr>
+              <w:fldChar w:fldCharType="begin"/>
+            </w:r>
+            <w:r>
+              <w:rPr>
+                <w:noProof/>
+                <w:webHidden/>
+              </w:rPr>
+              <w:instrText xml:space="preserve"> PAGEREF _Toc146284178 \h </w:instrText>
+            </w:r>
+            <w:r>
+              <w:rPr>
+                <w:noProof/>
+                <w:webHidden/>
+              </w:rPr>
+            </w:r>
+            <w:r>
+              <w:rPr>
+                <w:noProof/>
+                <w:webHidden/>
+              </w:rPr>
+              <w:fldChar w:fldCharType="separate"/>
+            </w:r>
+            <w:r>
+              <w:rPr>
+                <w:noProof/>
+                <w:webHidden/>
+              </w:rPr>
+              <w:t>3</w:t>
             </w:r>
             <w:r>
               <w:rPr>
@@ -292,7 +370,7 @@
       <w:pPr>
         <w:pStyle w:val="Overskrift2"/>
       </w:pPr>
-      <w:bookmarkStart w:id="0" w:name="_Toc146178328"/>
+      <w:bookmarkStart w:id="0" w:name="_Toc146284175"/>
       <w:r>
         <w:lastRenderedPageBreak/>
         <w:t>Oppgave 1A</w:t>
@@ -391,7 +469,7 @@
       <w:pPr>
         <w:pStyle w:val="Overskrift2"/>
       </w:pPr>
-      <w:bookmarkStart w:id="1" w:name="_Toc146178329"/>
+      <w:bookmarkStart w:id="1" w:name="_Toc146284176"/>
       <w:r>
         <w:t xml:space="preserve">Oppgave </w:t>
       </w:r>
@@ -406,10 +484,16 @@
           <w:noProof/>
         </w:rPr>
         <w:drawing>
-          <wp:inline distT="0" distB="0" distL="0" distR="0" wp14:anchorId="733DE2DF" wp14:editId="57120A5C">
+          <wp:inline distT="0" distB="0" distL="0" distR="0" wp14:anchorId="733DE2DF" wp14:editId="430DC904">
             <wp:extent cx="2311519" cy="1162110"/>
             <wp:effectExtent l="0" t="0" r="0" b="0"/>
-            <wp:docPr id="1310506529" name="Bilde 1" descr="Et bilde som inneholder tekst, skjermbilde, Font, nummer&#10;&#10;Automatisk generert beskrivelse"/>
+            <wp:docPr id="1310506529" name="Bilde 1">
+              <a:extLst xmlns:a="http://schemas.openxmlformats.org/drawingml/2006/main">
+                <a:ext uri="{C183D7F6-B498-43B3-948B-1728B52AA6E4}">
+                  <adec:decorative xmlns:adec="http://schemas.microsoft.com/office/drawing/2017/decorative" val="1"/>
+                </a:ext>
+              </a:extLst>
+            </wp:docPr>
             <wp:cNvGraphicFramePr>
               <a:graphicFrameLocks xmlns:a="http://schemas.openxmlformats.org/drawingml/2006/main" noChangeAspect="1"/>
             </wp:cNvGraphicFramePr>
@@ -417,7 +501,13 @@
               <a:graphicData uri="http://schemas.openxmlformats.org/drawingml/2006/picture">
                 <pic:pic xmlns:pic="http://schemas.openxmlformats.org/drawingml/2006/picture">
                   <pic:nvPicPr>
-                    <pic:cNvPr id="1310506529" name="Bilde 1" descr="Et bilde som inneholder tekst, skjermbilde, Font, nummer&#10;&#10;Automatisk generert beskrivelse"/>
+                    <pic:cNvPr id="1310506529" name="Bilde 1">
+                      <a:extLst>
+                        <a:ext uri="{C183D7F6-B498-43B3-948B-1728B52AA6E4}">
+                          <adec:decorative xmlns:adec="http://schemas.microsoft.com/office/drawing/2017/decorative" val="1"/>
+                        </a:ext>
+                      </a:extLst>
+                    </pic:cNvPr>
                     <pic:cNvPicPr/>
                   </pic:nvPicPr>
                   <pic:blipFill>
@@ -563,7 +653,7 @@
       <w:pPr>
         <w:pStyle w:val="Overskrift2"/>
       </w:pPr>
-      <w:bookmarkStart w:id="2" w:name="_Toc146178330"/>
+      <w:bookmarkStart w:id="2" w:name="_Toc146284177"/>
       <w:r>
         <w:t>Oppgave 2</w:t>
       </w:r>
@@ -633,11 +723,95 @@
       <w:r>
         <w:t>e klikke seg til om man ville.</w:t>
       </w:r>
-    </w:p>
+      <w:r>
+        <w:t xml:space="preserve"> </w:t>
+      </w:r>
+    </w:p>
+    <w:p/>
+    <w:p/>
     <w:p>
       <w:r>
         <w:drawing>
-          <wp:anchor distT="0" distB="0" distL="114300" distR="114300" simplePos="0" relativeHeight="251659264" behindDoc="0" locked="0" layoutInCell="1" allowOverlap="1" wp14:anchorId="57A7ACB4" wp14:editId="6378FC38">
+          <wp:anchor distT="0" distB="0" distL="114300" distR="114300" simplePos="0" relativeHeight="251660288" behindDoc="0" locked="0" layoutInCell="1" allowOverlap="1" wp14:anchorId="33332757" wp14:editId="02E56D82">
+            <wp:simplePos x="0" y="0"/>
+            <wp:positionH relativeFrom="margin">
+              <wp:align>center</wp:align>
+            </wp:positionH>
+            <wp:positionV relativeFrom="paragraph">
+              <wp:posOffset>182686</wp:posOffset>
+            </wp:positionV>
+            <wp:extent cx="4031311" cy="2128928"/>
+            <wp:effectExtent l="0" t="0" r="7620" b="5080"/>
+            <wp:wrapNone/>
+            <wp:docPr id="974099611" name="Bilde 1">
+              <a:extLst xmlns:a="http://schemas.openxmlformats.org/drawingml/2006/main">
+                <a:ext uri="{C183D7F6-B498-43B3-948B-1728B52AA6E4}">
+                  <adec:decorative xmlns:adec="http://schemas.microsoft.com/office/drawing/2017/decorative" val="1"/>
+                </a:ext>
+              </a:extLst>
+            </wp:docPr>
+            <wp:cNvGraphicFramePr>
+              <a:graphicFrameLocks xmlns:a="http://schemas.openxmlformats.org/drawingml/2006/main" noChangeAspect="1"/>
+            </wp:cNvGraphicFramePr>
+            <a:graphic xmlns:a="http://schemas.openxmlformats.org/drawingml/2006/main">
+              <a:graphicData uri="http://schemas.openxmlformats.org/drawingml/2006/picture">
+                <pic:pic xmlns:pic="http://schemas.openxmlformats.org/drawingml/2006/picture">
+                  <pic:nvPicPr>
+                    <pic:cNvPr id="974099611" name="Bilde 1">
+                      <a:extLst>
+                        <a:ext uri="{C183D7F6-B498-43B3-948B-1728B52AA6E4}">
+                          <adec:decorative xmlns:adec="http://schemas.microsoft.com/office/drawing/2017/decorative" val="1"/>
+                        </a:ext>
+                      </a:extLst>
+                    </pic:cNvPr>
+                    <pic:cNvPicPr/>
+                  </pic:nvPicPr>
+                  <pic:blipFill>
+                    <a:blip r:embed="rId9" cstate="print">
+                      <a:extLst>
+                        <a:ext uri="{28A0092B-C50C-407E-A947-70E740481C1C}">
+                          <a14:useLocalDpi xmlns:a14="http://schemas.microsoft.com/office/drawing/2010/main" val="0"/>
+                        </a:ext>
+                      </a:extLst>
+                    </a:blip>
+                    <a:stretch>
+                      <a:fillRect/>
+                    </a:stretch>
+                  </pic:blipFill>
+                  <pic:spPr>
+                    <a:xfrm>
+                      <a:off x="0" y="0"/>
+                      <a:ext cx="4031311" cy="2128928"/>
+                    </a:xfrm>
+                    <a:prstGeom prst="rect">
+                      <a:avLst/>
+                    </a:prstGeom>
+                  </pic:spPr>
+                </pic:pic>
+              </a:graphicData>
+            </a:graphic>
+            <wp14:sizeRelH relativeFrom="margin">
+              <wp14:pctWidth>0</wp14:pctWidth>
+            </wp14:sizeRelH>
+            <wp14:sizeRelV relativeFrom="margin">
+              <wp14:pctHeight>0</wp14:pctHeight>
+            </wp14:sizeRelV>
+          </wp:anchor>
+        </w:drawing>
+      </w:r>
+    </w:p>
+    <w:p/>
+    <w:p/>
+    <w:p/>
+    <w:p/>
+    <w:p/>
+    <w:p>
+      <w:r>
+        <w:rPr>
+          <w:noProof/>
+        </w:rPr>
+        <w:drawing>
+          <wp:anchor distT="0" distB="0" distL="114300" distR="114300" simplePos="0" relativeHeight="251659264" behindDoc="0" locked="0" layoutInCell="1" allowOverlap="1" wp14:anchorId="57A7ACB4" wp14:editId="36A6B98B">
             <wp:simplePos x="0" y="0"/>
             <wp:positionH relativeFrom="margin">
               <wp:posOffset>2863850</wp:posOffset>
@@ -648,7 +822,13 @@
             <wp:extent cx="3745477" cy="2485390"/>
             <wp:effectExtent l="0" t="0" r="7620" b="0"/>
             <wp:wrapNone/>
-            <wp:docPr id="1332990022" name="Bilde 1" descr="Et bilde som inneholder tekst, skjermbilde, programvare, display&#10;&#10;Automatisk generert beskrivelse"/>
+            <wp:docPr id="1332990022" name="Bilde 1">
+              <a:extLst xmlns:a="http://schemas.openxmlformats.org/drawingml/2006/main">
+                <a:ext uri="{C183D7F6-B498-43B3-948B-1728B52AA6E4}">
+                  <adec:decorative xmlns:adec="http://schemas.microsoft.com/office/drawing/2017/decorative" val="1"/>
+                </a:ext>
+              </a:extLst>
+            </wp:docPr>
             <wp:cNvGraphicFramePr>
               <a:graphicFrameLocks xmlns:a="http://schemas.openxmlformats.org/drawingml/2006/main" noChangeAspect="1"/>
             </wp:cNvGraphicFramePr>
@@ -656,11 +836,17 @@
               <a:graphicData uri="http://schemas.openxmlformats.org/drawingml/2006/picture">
                 <pic:pic xmlns:pic="http://schemas.openxmlformats.org/drawingml/2006/picture">
                   <pic:nvPicPr>
-                    <pic:cNvPr id="1332990022" name="Bilde 1" descr="Et bilde som inneholder tekst, skjermbilde, programvare, display&#10;&#10;Automatisk generert beskrivelse"/>
+                    <pic:cNvPr id="1332990022" name="Bilde 1">
+                      <a:extLst>
+                        <a:ext uri="{C183D7F6-B498-43B3-948B-1728B52AA6E4}">
+                          <adec:decorative xmlns:adec="http://schemas.microsoft.com/office/drawing/2017/decorative" val="1"/>
+                        </a:ext>
+                      </a:extLst>
+                    </pic:cNvPr>
                     <pic:cNvPicPr/>
                   </pic:nvPicPr>
                   <pic:blipFill>
-                    <a:blip r:embed="rId9" cstate="print">
+                    <a:blip r:embed="rId10" cstate="print">
                       <a:extLst>
                         <a:ext uri="{28A0092B-C50C-407E-A947-70E740481C1C}">
                           <a14:useLocalDpi xmlns:a14="http://schemas.microsoft.com/office/drawing/2010/main" val="0"/>
@@ -693,8 +879,11 @@
         </w:drawing>
       </w:r>
       <w:r>
+        <w:rPr>
+          <w:noProof/>
+        </w:rPr>
         <w:drawing>
-          <wp:anchor distT="0" distB="0" distL="114300" distR="114300" simplePos="0" relativeHeight="251658240" behindDoc="0" locked="0" layoutInCell="1" allowOverlap="1" wp14:anchorId="6AA85B87" wp14:editId="2283DF7B">
+          <wp:anchor distT="0" distB="0" distL="114300" distR="114300" simplePos="0" relativeHeight="251658240" behindDoc="0" locked="0" layoutInCell="1" allowOverlap="1" wp14:anchorId="6AA85B87" wp14:editId="3528CE82">
             <wp:simplePos x="0" y="0"/>
             <wp:positionH relativeFrom="page">
               <wp:align>left</wp:align>
@@ -705,7 +894,13 @@
             <wp:extent cx="3804228" cy="2382520"/>
             <wp:effectExtent l="0" t="0" r="6350" b="0"/>
             <wp:wrapNone/>
-            <wp:docPr id="410934916" name="Bilde 1" descr="Et bilde som inneholder tekst, skjermbilde, programvare, Multimedieprogramvare&#10;&#10;Automatisk generert beskrivelse"/>
+            <wp:docPr id="410934916" name="Bilde 1">
+              <a:extLst xmlns:a="http://schemas.openxmlformats.org/drawingml/2006/main">
+                <a:ext uri="{C183D7F6-B498-43B3-948B-1728B52AA6E4}">
+                  <adec:decorative xmlns:adec="http://schemas.microsoft.com/office/drawing/2017/decorative" val="1"/>
+                </a:ext>
+              </a:extLst>
+            </wp:docPr>
             <wp:cNvGraphicFramePr>
               <a:graphicFrameLocks xmlns:a="http://schemas.openxmlformats.org/drawingml/2006/main" noChangeAspect="1"/>
             </wp:cNvGraphicFramePr>
@@ -713,11 +908,17 @@
               <a:graphicData uri="http://schemas.openxmlformats.org/drawingml/2006/picture">
                 <pic:pic xmlns:pic="http://schemas.openxmlformats.org/drawingml/2006/picture">
                   <pic:nvPicPr>
-                    <pic:cNvPr id="410934916" name="Bilde 1" descr="Et bilde som inneholder tekst, skjermbilde, programvare, Multimedieprogramvare&#10;&#10;Automatisk generert beskrivelse"/>
+                    <pic:cNvPr id="410934916" name="Bilde 1">
+                      <a:extLst>
+                        <a:ext uri="{C183D7F6-B498-43B3-948B-1728B52AA6E4}">
+                          <adec:decorative xmlns:adec="http://schemas.microsoft.com/office/drawing/2017/decorative" val="1"/>
+                        </a:ext>
+                      </a:extLst>
+                    </pic:cNvPr>
                     <pic:cNvPicPr/>
                   </pic:nvPicPr>
                   <pic:blipFill>
-                    <a:blip r:embed="rId10" cstate="print">
+                    <a:blip r:embed="rId11" cstate="print">
                       <a:extLst>
                         <a:ext uri="{28A0092B-C50C-407E-A947-70E740481C1C}">
                           <a14:useLocalDpi xmlns:a14="http://schemas.microsoft.com/office/drawing/2010/main" val="0"/>
@@ -759,6 +960,80 @@
       <w:r>
         <w:tab/>
       </w:r>
+    </w:p>
+    <w:p/>
+    <w:p/>
+    <w:p/>
+    <w:p/>
+    <w:p/>
+    <w:p/>
+    <w:p/>
+    <w:p/>
+    <w:p>
+      <w:pPr>
+        <w:pStyle w:val="Overskrift2"/>
+        <w:rPr>
+          <w:sz w:val="24"/>
+          <w:szCs w:val="24"/>
+        </w:rPr>
+      </w:pPr>
+      <w:bookmarkStart w:id="3" w:name="_Toc146284178"/>
+      <w:r>
+        <w:rPr>
+          <w:sz w:val="24"/>
+          <w:szCs w:val="24"/>
+        </w:rPr>
+        <w:t>Hva har jeg lært</w:t>
+      </w:r>
+      <w:bookmarkEnd w:id="3"/>
+    </w:p>
+    <w:p>
+      <w:pPr>
+        <w:rPr>
+          <w:sz w:val="24"/>
+          <w:szCs w:val="24"/>
+        </w:rPr>
+      </w:pPr>
+      <w:r>
+        <w:rPr>
+          <w:sz w:val="24"/>
+          <w:szCs w:val="24"/>
+        </w:rPr>
+        <w:t>Jeg har l</w:t>
+      </w:r>
+      <w:r>
+        <w:rPr>
+          <w:sz w:val="24"/>
+          <w:szCs w:val="24"/>
+        </w:rPr>
+        <w:t>ært om hvordan man designer en nettside ved hjelp av HTML og CSS</w:t>
+      </w:r>
+      <w:r>
+        <w:rPr>
+          <w:sz w:val="24"/>
+          <w:szCs w:val="24"/>
+        </w:rPr>
+        <w:t>. Jeg syntes det var litt vanskelig først siden jeg ikke har holdt på med CSS før</w:t>
+      </w:r>
+      <w:r>
+        <w:rPr>
+          <w:sz w:val="24"/>
+          <w:szCs w:val="24"/>
+        </w:rPr>
+        <w:t>, men jeg klarte å finne ut av det til slutt</w:t>
+      </w:r>
+      <w:r>
+        <w:rPr>
+          <w:sz w:val="24"/>
+          <w:szCs w:val="24"/>
+        </w:rPr>
+        <w:t>. Jeg syntes det var interessant å lære et nytt kodespråk og å kunne se hva den koden jeg lagde gjorde</w:t>
+      </w:r>
+    </w:p>
+    <w:p>
+      <w:pPr>
+        <w:ind w:firstLine="720"/>
+      </w:pPr>
     </w:p>
     <w:sectPr>
       <w:pgSz w:w="12240" w:h="15840"/>

</xml_diff>